<commit_message>
feat: Suite du TP Rest
</commit_message>
<xml_diff>
--- a/CR_TP_REST_Ugo_Werner.docx
+++ b/CR_TP_REST_Ugo_Werner.docx
@@ -4782,8 +4782,12 @@
             </w:pPr>
             <w:r>
               <w:rPr>
-                <w:i/>
-                <w:color w:val="00A933"/>
+                <w:rFonts w:eastAsia="Calibri" w:cs=""/>
+                <w:iCs/>
+                <w:kern w:val="0"/>
+                <w:sz w:val="22"/>
+                <w:szCs w:val="22"/>
+                <w:lang w:val="fr-FR" w:eastAsia="en-US" w:bidi="ar-SA"/>
               </w:rPr>
             </w:r>
           </w:p>
@@ -5232,9 +5236,11 @@
             </w:pPr>
             <w:r>
               <w:rPr>
-                <w:i/>
-                <w:color w:val="002060"/>
-                <w:sz w:val="22"/>
+                <w:rFonts w:eastAsia="Calibri" w:cs=""/>
+                <w:kern w:val="0"/>
+                <w:sz w:val="22"/>
+                <w:szCs w:val="22"/>
+                <w:lang w:val="fr-FR" w:eastAsia="en-US" w:bidi="ar-SA"/>
               </w:rPr>
             </w:r>
           </w:p>
@@ -5329,9 +5335,11 @@
             </w:pPr>
             <w:r>
               <w:rPr>
-                <w:i/>
-                <w:color w:val="002060"/>
-                <w:sz w:val="22"/>
+                <w:rFonts w:eastAsia="Calibri" w:cs=""/>
+                <w:kern w:val="0"/>
+                <w:sz w:val="22"/>
+                <w:szCs w:val="22"/>
+                <w:lang w:val="fr-FR" w:eastAsia="en-US" w:bidi="ar-SA"/>
               </w:rPr>
             </w:r>
           </w:p>
@@ -5352,9 +5360,11 @@
             </w:pPr>
             <w:r>
               <w:rPr>
-                <w:i/>
-                <w:color w:val="002060"/>
-                <w:sz w:val="22"/>
+                <w:rFonts w:eastAsia="Calibri" w:cs=""/>
+                <w:kern w:val="0"/>
+                <w:sz w:val="22"/>
+                <w:szCs w:val="22"/>
+                <w:lang w:val="fr-FR" w:eastAsia="en-US" w:bidi="ar-SA"/>
               </w:rPr>
               <w:drawing>
                 <wp:anchor behindDoc="0" distT="0" distB="0" distL="0" distR="0" simplePos="0" locked="0" layoutInCell="0" allowOverlap="1" relativeHeight="48">
@@ -5420,9 +5430,11 @@
             </w:pPr>
             <w:r>
               <w:rPr>
-                <w:i/>
-                <w:color w:val="002060"/>
-                <w:sz w:val="22"/>
+                <w:rFonts w:eastAsia="Calibri" w:cs=""/>
+                <w:kern w:val="0"/>
+                <w:sz w:val="22"/>
+                <w:szCs w:val="22"/>
+                <w:lang w:val="fr-FR" w:eastAsia="en-US" w:bidi="ar-SA"/>
               </w:rPr>
             </w:r>
           </w:p>
@@ -5545,7 +5557,7 @@
       </w:pPr>
       <w:r>
         <w:drawing>
-          <wp:anchor behindDoc="0" distT="0" distB="0" distL="0" distR="0" simplePos="0" locked="0" layoutInCell="0" allowOverlap="1" relativeHeight="52">
+          <wp:anchor behindDoc="0" distT="0" distB="0" distL="0" distR="0" simplePos="0" locked="0" layoutInCell="0" allowOverlap="1" relativeHeight="50">
             <wp:simplePos x="0" y="0"/>
             <wp:positionH relativeFrom="column">
               <wp:align>center</wp:align>
@@ -5610,8 +5622,11 @@
         </w:rPr>
       </w:pPr>
       <w:r>
+        <w:rPr>
+          <w:color w:val="5983B0"/>
+        </w:rPr>
         <w:drawing>
-          <wp:anchor behindDoc="0" distT="0" distB="0" distL="0" distR="0" simplePos="0" locked="0" layoutInCell="0" allowOverlap="1" relativeHeight="53">
+          <wp:anchor behindDoc="0" distT="0" distB="0" distL="0" distR="0" simplePos="0" locked="0" layoutInCell="0" allowOverlap="1" relativeHeight="52">
             <wp:simplePos x="0" y="0"/>
             <wp:positionH relativeFrom="column">
               <wp:align>center</wp:align>
@@ -5619,10 +5634,10 @@
             <wp:positionV relativeFrom="paragraph">
               <wp:posOffset>635</wp:posOffset>
             </wp:positionV>
-            <wp:extent cx="5760720" cy="2491740"/>
+            <wp:extent cx="5303520" cy="3610610"/>
             <wp:effectExtent l="0" t="0" r="0" b="0"/>
             <wp:wrapSquare wrapText="largest"/>
-            <wp:docPr id="13" name="Image15" descr=""/>
+            <wp:docPr id="13" name="Image13" descr=""/>
             <wp:cNvGraphicFramePr>
               <a:graphicFrameLocks xmlns:a="http://schemas.openxmlformats.org/drawingml/2006/main" noChangeAspect="1"/>
             </wp:cNvGraphicFramePr>
@@ -5630,7 +5645,7 @@
               <a:graphicData uri="http://schemas.openxmlformats.org/drawingml/2006/picture">
                 <pic:pic xmlns:pic="http://schemas.openxmlformats.org/drawingml/2006/picture">
                   <pic:nvPicPr>
-                    <pic:cNvPr id="13" name="Image15" descr=""/>
+                    <pic:cNvPr id="13" name="Image13" descr=""/>
                     <pic:cNvPicPr>
                       <a:picLocks noChangeAspect="1" noChangeArrowheads="1"/>
                     </pic:cNvPicPr>
@@ -5644,7 +5659,7 @@
                   <pic:spPr bwMode="auto">
                     <a:xfrm>
                       <a:off x="0" y="0"/>
-                      <a:ext cx="5760720" cy="2491740"/>
+                      <a:ext cx="5303520" cy="3610610"/>
                     </a:xfrm>
                     <a:prstGeom prst="rect">
                       <a:avLst/>
@@ -5656,46 +5671,6 @@
           </wp:anchor>
         </w:drawing>
       </w:r>
-      <w:r>
-        <w:rPr>
-          <w:color w:val="5983B0"/>
-        </w:rPr>
-        <w:t xml:space="preserve">Information de la place 2 </w:t>
-      </w:r>
-      <w:r>
-        <w:rPr>
-          <w:rFonts w:eastAsia="Calibri" w:cs="" w:cstheme="minorBidi" w:eastAsiaTheme="minorHAnsi"/>
-          <w:color w:val="5983B0"/>
-          <w:kern w:val="0"/>
-          <w:sz w:val="22"/>
-          <w:szCs w:val="22"/>
-          <w:lang w:val="fr-FR" w:eastAsia="en-US" w:bidi="ar-SA"/>
-        </w:rPr>
-        <w:t>après</w:t>
-      </w:r>
-      <w:r>
-        <w:rPr>
-          <w:color w:val="5983B0"/>
-        </w:rPr>
-        <w:t xml:space="preserve"> la requête </w:t>
-      </w:r>
-      <w:r>
-        <w:rPr>
-          <w:rFonts w:eastAsia="Calibri" w:cs="" w:cstheme="minorBidi" w:eastAsiaTheme="minorHAnsi"/>
-          <w:color w:val="5983B0"/>
-          <w:kern w:val="0"/>
-          <w:sz w:val="22"/>
-          <w:szCs w:val="22"/>
-          <w:lang w:val="fr-FR" w:eastAsia="en-US" w:bidi="ar-SA"/>
-        </w:rPr>
-        <w:t>PUT</w:t>
-      </w:r>
-      <w:r>
-        <w:rPr>
-          <w:color w:val="5983B0"/>
-        </w:rPr>
-        <w:t>:</w:t>
-      </w:r>
     </w:p>
     <w:p>
       <w:pPr>
@@ -5713,51 +5688,6 @@
         <w:rPr>
           <w:color w:val="5983B0"/>
         </w:rPr>
-        <w:drawing>
-          <wp:anchor behindDoc="0" distT="0" distB="0" distL="0" distR="0" simplePos="0" locked="0" layoutInCell="0" allowOverlap="1" relativeHeight="54">
-            <wp:simplePos x="0" y="0"/>
-            <wp:positionH relativeFrom="column">
-              <wp:align>center</wp:align>
-            </wp:positionH>
-            <wp:positionV relativeFrom="paragraph">
-              <wp:posOffset>635</wp:posOffset>
-            </wp:positionV>
-            <wp:extent cx="5760720" cy="3068955"/>
-            <wp:effectExtent l="0" t="0" r="0" b="0"/>
-            <wp:wrapSquare wrapText="largest"/>
-            <wp:docPr id="14" name="Image16" descr=""/>
-            <wp:cNvGraphicFramePr>
-              <a:graphicFrameLocks xmlns:a="http://schemas.openxmlformats.org/drawingml/2006/main" noChangeAspect="1"/>
-            </wp:cNvGraphicFramePr>
-            <a:graphic xmlns:a="http://schemas.openxmlformats.org/drawingml/2006/main">
-              <a:graphicData uri="http://schemas.openxmlformats.org/drawingml/2006/picture">
-                <pic:pic xmlns:pic="http://schemas.openxmlformats.org/drawingml/2006/picture">
-                  <pic:nvPicPr>
-                    <pic:cNvPr id="14" name="Image16" descr=""/>
-                    <pic:cNvPicPr>
-                      <a:picLocks noChangeAspect="1" noChangeArrowheads="1"/>
-                    </pic:cNvPicPr>
-                  </pic:nvPicPr>
-                  <pic:blipFill>
-                    <a:blip r:embed="rId17"/>
-                    <a:stretch>
-                      <a:fillRect/>
-                    </a:stretch>
-                  </pic:blipFill>
-                  <pic:spPr bwMode="auto">
-                    <a:xfrm>
-                      <a:off x="0" y="0"/>
-                      <a:ext cx="5760720" cy="3068955"/>
-                    </a:xfrm>
-                    <a:prstGeom prst="rect">
-                      <a:avLst/>
-                    </a:prstGeom>
-                  </pic:spPr>
-                </pic:pic>
-              </a:graphicData>
-            </a:graphic>
-          </wp:anchor>
-        </w:drawing>
       </w:r>
     </w:p>
     <w:p>
@@ -5932,36 +5862,16 @@
                 <w:color w:val="002060"/>
               </w:rPr>
             </w:pPr>
-            <w:r>
-              <w:rPr>
-                <w:i/>
-                <w:color w:val="002060"/>
-                <w:sz w:val="22"/>
-              </w:rPr>
-              <w:t xml:space="preserve">204 :  la place a bien été modifié (pas de contenu </w:t>
-            </w:r>
-            <w:r>
-              <w:rPr>
-                <w:rFonts w:eastAsia="Calibri" w:cs=""/>
-                <w:i/>
-                <w:color w:val="002060"/>
-                <w:kern w:val="0"/>
-                <w:sz w:val="22"/>
-                <w:szCs w:val="22"/>
-                <w:lang w:val="fr-FR" w:eastAsia="en-US" w:bidi="ar-SA"/>
-              </w:rPr>
-              <w:t>renvoyé</w:t>
-            </w:r>
-            <w:r>
-              <w:rPr>
-                <w:i/>
-                <w:color w:val="002060"/>
-                <w:sz w:val="22"/>
-              </w:rPr>
-              <w:t>)</w:t>
-            </w:r>
             <w:bookmarkStart w:id="6" w:name="_Hlk483164910"/>
             <w:bookmarkEnd w:id="6"/>
+            <w:r>
+              <w:rPr>
+                <w:i/>
+                <w:color w:val="002060"/>
+                <w:sz w:val="22"/>
+              </w:rPr>
+              <w:t>200 :  OK, retourne un json de la place avec ses informations modifié</w:t>
+            </w:r>
           </w:p>
         </w:tc>
       </w:tr>
@@ -6105,7 +6015,7 @@
             <wp:extent cx="5532120" cy="2917190"/>
             <wp:effectExtent l="0" t="0" r="0" b="0"/>
             <wp:wrapSquare wrapText="largest"/>
-            <wp:docPr id="15" name="Image11" descr=""/>
+            <wp:docPr id="14" name="Image11" descr=""/>
             <wp:cNvGraphicFramePr>
               <a:graphicFrameLocks xmlns:a="http://schemas.openxmlformats.org/drawingml/2006/main" noChangeAspect="1"/>
             </wp:cNvGraphicFramePr>
@@ -6113,13 +6023,13 @@
               <a:graphicData uri="http://schemas.openxmlformats.org/drawingml/2006/picture">
                 <pic:pic xmlns:pic="http://schemas.openxmlformats.org/drawingml/2006/picture">
                   <pic:nvPicPr>
-                    <pic:cNvPr id="15" name="Image11" descr=""/>
+                    <pic:cNvPr id="14" name="Image11" descr=""/>
                     <pic:cNvPicPr>
                       <a:picLocks noChangeAspect="1" noChangeArrowheads="1"/>
                     </pic:cNvPicPr>
                   </pic:nvPicPr>
                   <pic:blipFill>
-                    <a:blip r:embed="rId18"/>
+                    <a:blip r:embed="rId17"/>
                     <a:stretch>
                       <a:fillRect/>
                     </a:stretch>
@@ -6155,73 +6065,7 @@
     <w:p>
       <w:pPr>
         <w:pStyle w:val="ListParagraph"/>
-        <w:numPr>
-          <w:ilvl w:val="0"/>
-          <w:numId w:val="0"/>
-        </w:numPr>
         <w:ind w:left="720" w:hanging="0"/>
-        <w:rPr>
-          <w:color w:val="5983B0"/>
-        </w:rPr>
-      </w:pPr>
-      <w:r>
-        <w:drawing>
-          <wp:anchor behindDoc="0" distT="0" distB="0" distL="0" distR="0" simplePos="0" locked="0" layoutInCell="0" allowOverlap="1" relativeHeight="50">
-            <wp:simplePos x="0" y="0"/>
-            <wp:positionH relativeFrom="column">
-              <wp:align>center</wp:align>
-            </wp:positionH>
-            <wp:positionV relativeFrom="paragraph">
-              <wp:posOffset>635</wp:posOffset>
-            </wp:positionV>
-            <wp:extent cx="5760720" cy="2490470"/>
-            <wp:effectExtent l="0" t="0" r="0" b="0"/>
-            <wp:wrapSquare wrapText="largest"/>
-            <wp:docPr id="16" name="Image12" descr=""/>
-            <wp:cNvGraphicFramePr>
-              <a:graphicFrameLocks xmlns:a="http://schemas.openxmlformats.org/drawingml/2006/main" noChangeAspect="1"/>
-            </wp:cNvGraphicFramePr>
-            <a:graphic xmlns:a="http://schemas.openxmlformats.org/drawingml/2006/main">
-              <a:graphicData uri="http://schemas.openxmlformats.org/drawingml/2006/picture">
-                <pic:pic xmlns:pic="http://schemas.openxmlformats.org/drawingml/2006/picture">
-                  <pic:nvPicPr>
-                    <pic:cNvPr id="16" name="Image12" descr=""/>
-                    <pic:cNvPicPr>
-                      <a:picLocks noChangeAspect="1" noChangeArrowheads="1"/>
-                    </pic:cNvPicPr>
-                  </pic:nvPicPr>
-                  <pic:blipFill>
-                    <a:blip r:embed="rId19"/>
-                    <a:stretch>
-                      <a:fillRect/>
-                    </a:stretch>
-                  </pic:blipFill>
-                  <pic:spPr bwMode="auto">
-                    <a:xfrm>
-                      <a:off x="0" y="0"/>
-                      <a:ext cx="5760720" cy="2490470"/>
-                    </a:xfrm>
-                    <a:prstGeom prst="rect">
-                      <a:avLst/>
-                    </a:prstGeom>
-                  </pic:spPr>
-                </pic:pic>
-              </a:graphicData>
-            </a:graphic>
-          </wp:anchor>
-        </w:drawing>
-      </w:r>
-      <w:r>
-        <w:rPr>
-          <w:color w:val="5983B0"/>
-        </w:rPr>
-        <w:t>Information de la place 2 après la requête PATCH :</w:t>
-      </w:r>
-    </w:p>
-    <w:p>
-      <w:pPr>
-        <w:pStyle w:val="ListParagraph"/>
-        <w:ind w:hanging="0"/>
         <w:rPr>
           <w:color w:val="5983B0"/>
         </w:rPr>
@@ -6239,10 +6083,10 @@
             <wp:positionV relativeFrom="paragraph">
               <wp:posOffset>635</wp:posOffset>
             </wp:positionV>
-            <wp:extent cx="5760720" cy="2972435"/>
+            <wp:extent cx="5303520" cy="3783965"/>
             <wp:effectExtent l="0" t="0" r="0" b="0"/>
-            <wp:wrapSquare wrapText="largest"/>
-            <wp:docPr id="17" name="Image13" descr=""/>
+            <wp:wrapSquare wrapText="bothSides"/>
+            <wp:docPr id="15" name="Image12" descr=""/>
             <wp:cNvGraphicFramePr>
               <a:graphicFrameLocks xmlns:a="http://schemas.openxmlformats.org/drawingml/2006/main" noChangeAspect="1"/>
             </wp:cNvGraphicFramePr>
@@ -6250,13 +6094,13 @@
               <a:graphicData uri="http://schemas.openxmlformats.org/drawingml/2006/picture">
                 <pic:pic xmlns:pic="http://schemas.openxmlformats.org/drawingml/2006/picture">
                   <pic:nvPicPr>
-                    <pic:cNvPr id="17" name="Image13" descr=""/>
+                    <pic:cNvPr id="15" name="Image12" descr=""/>
                     <pic:cNvPicPr>
                       <a:picLocks noChangeAspect="1" noChangeArrowheads="1"/>
                     </pic:cNvPicPr>
                   </pic:nvPicPr>
                   <pic:blipFill>
-                    <a:blip r:embed="rId20"/>
+                    <a:blip r:embed="rId18"/>
                     <a:stretch>
                       <a:fillRect/>
                     </a:stretch>
@@ -6264,7 +6108,7 @@
                   <pic:spPr bwMode="auto">
                     <a:xfrm>
                       <a:off x="0" y="0"/>
-                      <a:ext cx="5760720" cy="2972435"/>
+                      <a:ext cx="5303520" cy="3783965"/>
                     </a:xfrm>
                     <a:prstGeom prst="rect">
                       <a:avLst/>
@@ -6455,67 +6299,7 @@
                 <w:color w:val="002060"/>
                 <w:sz w:val="22"/>
               </w:rPr>
-              <w:t xml:space="preserve">204 :  les informations </w:t>
-            </w:r>
-            <w:r>
-              <w:rPr>
-                <w:rFonts w:eastAsia="Calibri" w:cs=""/>
-                <w:i/>
-                <w:color w:val="002060"/>
-                <w:kern w:val="0"/>
-                <w:sz w:val="22"/>
-                <w:szCs w:val="22"/>
-                <w:lang w:val="fr-FR" w:eastAsia="en-US" w:bidi="ar-SA"/>
-              </w:rPr>
-              <w:t xml:space="preserve">de la place concernée </w:t>
-            </w:r>
-            <w:r>
-              <w:rPr>
-                <w:i/>
-                <w:color w:val="002060"/>
-                <w:sz w:val="22"/>
-              </w:rPr>
-              <w:t xml:space="preserve">ont </w:t>
-            </w:r>
-            <w:r>
-              <w:rPr>
-                <w:rFonts w:eastAsia="Calibri" w:cs=""/>
-                <w:i/>
-                <w:color w:val="002060"/>
-                <w:kern w:val="0"/>
-                <w:sz w:val="22"/>
-                <w:szCs w:val="22"/>
-                <w:lang w:val="fr-FR" w:eastAsia="en-US" w:bidi="ar-SA"/>
-              </w:rPr>
-              <w:t>bien</w:t>
-            </w:r>
-            <w:r>
-              <w:rPr>
-                <w:i/>
-                <w:color w:val="002060"/>
-                <w:sz w:val="22"/>
-              </w:rPr>
-              <w:t xml:space="preserve"> été modifié (pas de contenu </w:t>
-            </w:r>
-            <w:r>
-              <w:rPr>
-                <w:rFonts w:eastAsia="Calibri" w:cs=""/>
-                <w:i/>
-                <w:color w:val="002060"/>
-                <w:kern w:val="0"/>
-                <w:sz w:val="22"/>
-                <w:szCs w:val="22"/>
-                <w:lang w:val="fr-FR" w:eastAsia="en-US" w:bidi="ar-SA"/>
-              </w:rPr>
-              <w:t>renvoyé</w:t>
-            </w:r>
-            <w:r>
-              <w:rPr>
-                <w:i/>
-                <w:color w:val="002060"/>
-                <w:sz w:val="22"/>
-              </w:rPr>
-              <w:t>)</w:t>
+              <w:t>200 :  OK, retourne un json de la place avec ses informations modifié</w:t>
             </w:r>
           </w:p>
         </w:tc>
@@ -7065,7 +6849,15 @@
                 <w:color w:val="002060"/>
                 <w:sz w:val="22"/>
               </w:rPr>
-              <w:t>npm install multer</w:t>
+              <w:t xml:space="preserve">npm install </w:t>
+            </w:r>
+            <w:r>
+              <w:rPr>
+                <w:i/>
+                <w:color w:val="002060"/>
+                <w:sz w:val="22"/>
+              </w:rPr>
+              <w:t>express-fileupload</w:t>
             </w:r>
           </w:p>
         </w:tc>
@@ -7163,7 +6955,10 @@
               </w:rPr>
             </w:pPr>
             <w:r>
-              <w:rPr/>
+              <w:rPr>
+                <w:i/>
+                <w:color w:val="002060"/>
+              </w:rPr>
             </w:r>
           </w:p>
           <w:p>
@@ -7185,7 +6980,7 @@
                 <w:iCs w:val="false"/>
                 <w:color w:val="002060"/>
               </w:rPr>
-              <w:t>Pour gérer l'upload de fichiers dans Express.js, il est nécessaire d'utiliser un middleware spécifique tel que multer. Ce middleware facilite le traitement des fichiers envoyés dans les requêtes HTTP et leur stockage sur le serveur.</w:t>
+              <w:t>Pour gérer l'upload de fichiers dans Express.js, il est nécessaire d'utiliser un middleware spécifique. Ce middleware facilite le traitement des fichiers envoyés dans les requêtes HTTP et leur stockage sur le serveur.</w:t>
             </w:r>
           </w:p>
           <w:p>
@@ -7202,12 +6997,16 @@
               </w:rPr>
             </w:pPr>
             <w:r>
-              <w:rPr/>
+              <w:rPr>
+                <w:i/>
+                <w:color w:val="002060"/>
+              </w:rPr>
             </w:r>
           </w:p>
           <w:p>
             <w:pPr>
               <w:pStyle w:val="Corpsdetexte"/>
+              <w:widowControl w:val="false"/>
               <w:rPr>
                 <w:i w:val="false"/>
                 <w:i w:val="false"/>
@@ -7227,6 +7026,7 @@
           <w:p>
             <w:pPr>
               <w:pStyle w:val="Corpsdetexte"/>
+              <w:widowControl w:val="false"/>
               <w:spacing w:before="0" w:after="140"/>
               <w:rPr>
                 <w:color w:val="002060"/>
@@ -7276,7 +7076,7 @@
       </w:pPr>
       <w:r>
         <w:rPr/>
-        <w:t>Nous souhaitons pourvoir lister les places par rapport à leur propriété « name ». Que par exemple, si vous recherchez « </w:t>
+        <w:t>Nous souhaitons pouvoir lister les places par rapport à leur propriété « name ». Que par exemple, si vous recherchez « </w:t>
       </w:r>
       <w:r>
         <w:rPr>
@@ -7351,6 +7151,185 @@
       <w:r>
         <w:rPr/>
         <w:t>Tester avec postman</w:t>
+      </w:r>
+    </w:p>
+    <w:p>
+      <w:pPr>
+        <w:pStyle w:val="ListParagraph"/>
+        <w:numPr>
+          <w:ilvl w:val="0"/>
+          <w:numId w:val="0"/>
+        </w:numPr>
+        <w:ind w:left="720" w:hanging="0"/>
+        <w:rPr>
+          <w:color w:val="729FCF"/>
+        </w:rPr>
+      </w:pPr>
+      <w:r>
+        <w:rPr>
+          <w:color w:val="729FCF"/>
+        </w:rPr>
+        <w:t>Recherche des places dont l’attribut « name » contient « lo » :</w:t>
+      </w:r>
+    </w:p>
+    <w:p>
+      <w:pPr>
+        <w:pStyle w:val="ListParagraph"/>
+        <w:ind w:hanging="0"/>
+        <w:rPr>
+          <w:color w:val="729FCF"/>
+        </w:rPr>
+      </w:pPr>
+      <w:r>
+        <w:rPr>
+          <w:color w:val="729FCF"/>
+        </w:rPr>
+      </w:r>
+    </w:p>
+    <w:p>
+      <w:pPr>
+        <w:pStyle w:val="ListParagraph"/>
+        <w:ind w:hanging="0"/>
+        <w:rPr>
+          <w:color w:val="729FCF"/>
+        </w:rPr>
+      </w:pPr>
+      <w:r>
+        <w:rPr>
+          <w:color w:val="729FCF"/>
+        </w:rPr>
+      </w:r>
+    </w:p>
+    <w:p>
+      <w:pPr>
+        <w:pStyle w:val="ListParagraph"/>
+        <w:numPr>
+          <w:ilvl w:val="0"/>
+          <w:numId w:val="0"/>
+        </w:numPr>
+        <w:ind w:left="720" w:hanging="0"/>
+        <w:rPr>
+          <w:color w:val="729FCF"/>
+        </w:rPr>
+      </w:pPr>
+      <w:r>
+        <w:drawing>
+          <wp:anchor behindDoc="0" distT="0" distB="0" distL="0" distR="0" simplePos="0" locked="0" layoutInCell="0" allowOverlap="1" relativeHeight="53">
+            <wp:simplePos x="0" y="0"/>
+            <wp:positionH relativeFrom="column">
+              <wp:align>center</wp:align>
+            </wp:positionH>
+            <wp:positionV relativeFrom="paragraph">
+              <wp:posOffset>635</wp:posOffset>
+            </wp:positionV>
+            <wp:extent cx="5532120" cy="4005580"/>
+            <wp:effectExtent l="0" t="0" r="0" b="0"/>
+            <wp:wrapSquare wrapText="largest"/>
+            <wp:docPr id="16" name="Image15" descr=""/>
+            <wp:cNvGraphicFramePr>
+              <a:graphicFrameLocks xmlns:a="http://schemas.openxmlformats.org/drawingml/2006/main" noChangeAspect="1"/>
+            </wp:cNvGraphicFramePr>
+            <a:graphic xmlns:a="http://schemas.openxmlformats.org/drawingml/2006/main">
+              <a:graphicData uri="http://schemas.openxmlformats.org/drawingml/2006/picture">
+                <pic:pic xmlns:pic="http://schemas.openxmlformats.org/drawingml/2006/picture">
+                  <pic:nvPicPr>
+                    <pic:cNvPr id="16" name="Image15" descr=""/>
+                    <pic:cNvPicPr>
+                      <a:picLocks noChangeAspect="1" noChangeArrowheads="1"/>
+                    </pic:cNvPicPr>
+                  </pic:nvPicPr>
+                  <pic:blipFill>
+                    <a:blip r:embed="rId19"/>
+                    <a:stretch>
+                      <a:fillRect/>
+                    </a:stretch>
+                  </pic:blipFill>
+                  <pic:spPr bwMode="auto">
+                    <a:xfrm>
+                      <a:off x="0" y="0"/>
+                      <a:ext cx="5532120" cy="4005580"/>
+                    </a:xfrm>
+                    <a:prstGeom prst="rect">
+                      <a:avLst/>
+                    </a:prstGeom>
+                  </pic:spPr>
+                </pic:pic>
+              </a:graphicData>
+            </a:graphic>
+          </wp:anchor>
+        </w:drawing>
+      </w:r>
+      <w:r>
+        <w:rPr>
+          <w:color w:val="729FCF"/>
+        </w:rPr>
+        <w:t>Recherche des places dont l’attribut « name » contient «dssd» :</w:t>
+      </w:r>
+    </w:p>
+    <w:p>
+      <w:pPr>
+        <w:pStyle w:val="ListParagraph"/>
+        <w:numPr>
+          <w:ilvl w:val="0"/>
+          <w:numId w:val="0"/>
+        </w:numPr>
+        <w:ind w:left="720" w:hanging="0"/>
+        <w:rPr>
+          <w:color w:val="729FCF"/>
+        </w:rPr>
+      </w:pPr>
+      <w:r>
+        <w:drawing>
+          <wp:anchor behindDoc="0" distT="0" distB="0" distL="0" distR="0" simplePos="0" locked="0" layoutInCell="0" allowOverlap="1" relativeHeight="54">
+            <wp:simplePos x="0" y="0"/>
+            <wp:positionH relativeFrom="column">
+              <wp:align>center</wp:align>
+            </wp:positionH>
+            <wp:positionV relativeFrom="paragraph">
+              <wp:posOffset>635</wp:posOffset>
+            </wp:positionV>
+            <wp:extent cx="5760720" cy="2128520"/>
+            <wp:effectExtent l="0" t="0" r="0" b="0"/>
+            <wp:wrapSquare wrapText="largest"/>
+            <wp:docPr id="17" name="Image16" descr=""/>
+            <wp:cNvGraphicFramePr>
+              <a:graphicFrameLocks xmlns:a="http://schemas.openxmlformats.org/drawingml/2006/main" noChangeAspect="1"/>
+            </wp:cNvGraphicFramePr>
+            <a:graphic xmlns:a="http://schemas.openxmlformats.org/drawingml/2006/main">
+              <a:graphicData uri="http://schemas.openxmlformats.org/drawingml/2006/picture">
+                <pic:pic xmlns:pic="http://schemas.openxmlformats.org/drawingml/2006/picture">
+                  <pic:nvPicPr>
+                    <pic:cNvPr id="17" name="Image16" descr=""/>
+                    <pic:cNvPicPr>
+                      <a:picLocks noChangeAspect="1" noChangeArrowheads="1"/>
+                    </pic:cNvPicPr>
+                  </pic:nvPicPr>
+                  <pic:blipFill>
+                    <a:blip r:embed="rId20"/>
+                    <a:stretch>
+                      <a:fillRect/>
+                    </a:stretch>
+                  </pic:blipFill>
+                  <pic:spPr bwMode="auto">
+                    <a:xfrm>
+                      <a:off x="0" y="0"/>
+                      <a:ext cx="5760720" cy="2128520"/>
+                    </a:xfrm>
+                    <a:prstGeom prst="rect">
+                      <a:avLst/>
+                    </a:prstGeom>
+                  </pic:spPr>
+                </pic:pic>
+              </a:graphicData>
+            </a:graphic>
+          </wp:anchor>
+        </w:drawing>
+      </w:r>
+      <w:r>
+        <w:rPr>
+          <w:color w:val="729FCF"/>
+        </w:rPr>
+        <w:t>Aucune place ne contient «dssd» dans son nom.</w:t>
       </w:r>
     </w:p>
     <w:p>
@@ -7408,15 +7387,150 @@
               <w:rPr>
                 <w:i/>
                 <w:i/>
-                <w:color w:val="002060"/>
-              </w:rPr>
-            </w:pPr>
-            <w:r>
-              <w:rPr>
-                <w:i/>
-                <w:color w:val="002060"/>
-                <w:sz w:val="22"/>
-              </w:rPr>
+                <w:color w:val="729FCF"/>
+                <w:sz w:val="22"/>
+              </w:rPr>
+            </w:pPr>
+            <w:r>
+              <w:rPr>
+                <w:rFonts w:ascii="gg sans;Noto Sans;Helvetica Neue;Helvetica;Arial;sans-serif;Apple Symbols" w:hAnsi="gg sans;Noto Sans;Helvetica Neue;Helvetica;Arial;sans-serif;Apple Symbols"/>
+                <w:b w:val="false"/>
+                <w:i w:val="false"/>
+                <w:caps w:val="false"/>
+                <w:smallCaps w:val="false"/>
+                <w:color w:val="729FCF"/>
+                <w:spacing w:val="0"/>
+                <w:sz w:val="19"/>
+              </w:rPr>
+              <w:t>GET /api/places/list?page=1&amp;pageSize=10&amp;sortBy=</w:t>
+            </w:r>
+            <w:r>
+              <w:rPr>
+                <w:rFonts w:ascii="gg sans;Noto Sans;Helvetica Neue;Helvetica;Arial;sans-serif;Apple Symbols" w:hAnsi="gg sans;Noto Sans;Helvetica Neue;Helvetica;Arial;sans-serif;Apple Symbols"/>
+                <w:b w:val="false"/>
+                <w:i w:val="false"/>
+                <w:caps w:val="false"/>
+                <w:smallCaps w:val="false"/>
+                <w:color w:val="729FCF"/>
+                <w:spacing w:val="0"/>
+                <w:sz w:val="19"/>
+              </w:rPr>
+              <w:t>dateInsertion</w:t>
+            </w:r>
+            <w:r>
+              <w:rPr>
+                <w:rFonts w:ascii="gg sans;Noto Sans;Helvetica Neue;Helvetica;Arial;sans-serif;Apple Symbols" w:hAnsi="gg sans;Noto Sans;Helvetica Neue;Helvetica;Arial;sans-serif;Apple Symbols"/>
+                <w:b w:val="false"/>
+                <w:i w:val="false"/>
+                <w:caps w:val="false"/>
+                <w:smallCaps w:val="false"/>
+                <w:color w:val="729FCF"/>
+                <w:spacing w:val="0"/>
+                <w:sz w:val="19"/>
+              </w:rPr>
+              <w:t xml:space="preserve"> </w:t>
+            </w:r>
+          </w:p>
+          <w:p>
+            <w:pPr>
+              <w:pStyle w:val="Normal"/>
+              <w:widowControl w:val="false"/>
+              <w:suppressAutoHyphens w:val="true"/>
+              <w:spacing w:lineRule="auto" w:line="240" w:before="0" w:after="0"/>
+              <w:jc w:val="left"/>
+              <w:rPr>
+                <w:i/>
+                <w:i/>
+                <w:color w:val="729FCF"/>
+                <w:sz w:val="22"/>
+              </w:rPr>
+            </w:pPr>
+            <w:r>
+              <w:rPr>
+                <w:i/>
+                <w:color w:val="729FCF"/>
+                <w:sz w:val="22"/>
+              </w:rPr>
+            </w:r>
+          </w:p>
+          <w:p>
+            <w:pPr>
+              <w:pStyle w:val="Normal"/>
+              <w:widowControl w:val="false"/>
+              <w:suppressAutoHyphens w:val="true"/>
+              <w:spacing w:lineRule="auto" w:line="240" w:before="0" w:after="0"/>
+              <w:jc w:val="left"/>
+              <w:rPr>
+                <w:i/>
+                <w:i/>
+                <w:color w:val="729FCF"/>
+                <w:sz w:val="22"/>
+              </w:rPr>
+            </w:pPr>
+            <w:r>
+              <w:rPr>
+                <w:rFonts w:ascii="gg sans;Noto Sans;Helvetica Neue;Helvetica;Arial;sans-serif;Apple Symbols" w:hAnsi="gg sans;Noto Sans;Helvetica Neue;Helvetica;Arial;sans-serif;Apple Symbols"/>
+                <w:b w:val="false"/>
+                <w:i w:val="false"/>
+                <w:caps w:val="false"/>
+                <w:smallCaps w:val="false"/>
+                <w:color w:val="729FCF"/>
+                <w:spacing w:val="0"/>
+                <w:sz w:val="19"/>
+              </w:rPr>
+              <w:t>GET /api/places/list?page=2&amp;pageSize=</w:t>
+            </w:r>
+            <w:r>
+              <w:rPr>
+                <w:rFonts w:ascii="gg sans;Noto Sans;Helvetica Neue;Helvetica;Arial;sans-serif;Apple Symbols" w:hAnsi="gg sans;Noto Sans;Helvetica Neue;Helvetica;Arial;sans-serif;Apple Symbols"/>
+                <w:b w:val="false"/>
+                <w:i w:val="false"/>
+                <w:caps w:val="false"/>
+                <w:smallCaps w:val="false"/>
+                <w:color w:val="729FCF"/>
+                <w:spacing w:val="0"/>
+                <w:sz w:val="19"/>
+              </w:rPr>
+              <w:t>5</w:t>
+            </w:r>
+            <w:r>
+              <w:rPr>
+                <w:rFonts w:ascii="gg sans;Noto Sans;Helvetica Neue;Helvetica;Arial;sans-serif;Apple Symbols" w:hAnsi="gg sans;Noto Sans;Helvetica Neue;Helvetica;Arial;sans-serif;Apple Symbols"/>
+                <w:b w:val="false"/>
+                <w:i w:val="false"/>
+                <w:caps w:val="false"/>
+                <w:smallCaps w:val="false"/>
+                <w:color w:val="729FCF"/>
+                <w:spacing w:val="0"/>
+                <w:sz w:val="19"/>
+              </w:rPr>
+              <w:t>&amp;sortBy=</w:t>
+            </w:r>
+            <w:r>
+              <w:rPr>
+                <w:rFonts w:ascii="gg sans;Noto Sans;Helvetica Neue;Helvetica;Arial;sans-serif;Apple Symbols" w:hAnsi="gg sans;Noto Sans;Helvetica Neue;Helvetica;Arial;sans-serif;Apple Symbols"/>
+                <w:b w:val="false"/>
+                <w:i w:val="false"/>
+                <w:caps w:val="false"/>
+                <w:smallCaps w:val="false"/>
+                <w:color w:val="729FCF"/>
+                <w:spacing w:val="0"/>
+                <w:sz w:val="19"/>
+              </w:rPr>
+              <w:t>dateInsertion</w:t>
+            </w:r>
+            <w:r>
+              <w:rPr>
+                <w:rFonts w:ascii="gg sans;Noto Sans;Helvetica Neue;Helvetica;Arial;sans-serif;Apple Symbols" w:hAnsi="gg sans;Noto Sans;Helvetica Neue;Helvetica;Arial;sans-serif;Apple Symbols"/>
+                <w:b w:val="false"/>
+                <w:i w:val="false"/>
+                <w:caps w:val="false"/>
+                <w:smallCaps w:val="false"/>
+                <w:color w:val="729FCF"/>
+                <w:spacing w:val="0"/>
+                <w:sz w:val="19"/>
+              </w:rPr>
+              <w:t xml:space="preserve"> </w:t>
             </w:r>
           </w:p>
           <w:p>
@@ -9497,7 +9611,7 @@
       <mc:AlternateContent>
         <mc:Choice Requires="wps">
           <w:drawing>
-            <wp:anchor behindDoc="1" distT="3175" distB="3175" distL="3175" distR="3175" simplePos="0" locked="0" layoutInCell="0" allowOverlap="1" relativeHeight="43" wp14:anchorId="0E88CC45">
+            <wp:anchor behindDoc="1" distT="3175" distB="3175" distL="3175" distR="3175" simplePos="0" locked="0" layoutInCell="0" allowOverlap="1" relativeHeight="35" wp14:anchorId="0E88CC45">
               <wp:simplePos x="0" y="0"/>
               <wp:positionH relativeFrom="page">
                 <wp:posOffset>0</wp:posOffset>
@@ -9505,7 +9619,7 @@
               <wp:positionV relativeFrom="page">
                 <wp:posOffset>10234930</wp:posOffset>
               </wp:positionV>
-              <wp:extent cx="7561580" cy="267970"/>
+              <wp:extent cx="7562850" cy="269240"/>
               <wp:effectExtent l="0" t="0" r="0" b="0"/>
               <wp:wrapNone/>
               <wp:docPr id="18" name="MSIPCM61184d7e920f0183fbcd74a4" descr="{&quot;HashCode&quot;:-1266967685,&quot;Height&quot;:841.0,&quot;Width&quot;:595.0,&quot;Placement&quot;:&quot;Footer&quot;,&quot;Index&quot;:&quot;Primary&quot;,&quot;Section&quot;:1,&quot;Top&quot;:0.0,&quot;Left&quot;:0.0}"/>
@@ -9516,7 +9630,7 @@
                     <wps:spPr>
                       <a:xfrm>
                         <a:off x="0" y="0"/>
-                        <a:ext cx="7561080" cy="267480"/>
+                        <a:ext cx="7562160" cy="268560"/>
                       </a:xfrm>
                       <a:prstGeom prst="rect">
                         <a:avLst/>
@@ -9540,7 +9654,7 @@
                               <w:docPartGallery w:val="Page Numbers (Bottom of Page)"/>
                               <w:docPartUnique w:val="true"/>
                             </w:docPartObj>
-                            <w:id w:val="245240684"/>
+                            <w:id w:val="393220822"/>
                           </w:sdtPr>
                           <w:sdtContent>
                             <w:p>
@@ -9595,7 +9709,7 @@
         </mc:Choice>
         <mc:Fallback>
           <w:pict>
-            <v:rect id="shape_0" ID="MSIPCM61184d7e920f0183fbcd74a4" path="m0,0l-2147483645,0l-2147483645,-2147483646l0,-2147483646xe" stroked="f" o:allowincell="f" style="position:absolute;margin-left:0pt;margin-top:805.9pt;width:595.3pt;height:21pt;mso-wrap-style:square;v-text-anchor:bottom;mso-position-horizontal-relative:page;mso-position-vertical-relative:page" wp14:anchorId="0E88CC45">
+            <v:rect id="shape_0" ID="MSIPCM61184d7e920f0183fbcd74a4" path="m0,0l-2147483645,0l-2147483645,-2147483646l0,-2147483646xe" stroked="f" o:allowincell="f" style="position:absolute;margin-left:0pt;margin-top:805.9pt;width:595.4pt;height:21.1pt;mso-wrap-style:square;v-text-anchor:bottom;mso-position-horizontal-relative:page;mso-position-vertical-relative:page" wp14:anchorId="0E88CC45">
               <v:fill o:detectmouseclick="t" on="false"/>
               <v:stroke color="#3465a4" weight="6480" joinstyle="round" endcap="flat"/>
               <v:textbox>
@@ -9606,7 +9720,7 @@
                         <w:docPartGallery w:val="Page Numbers (Bottom of Page)"/>
                         <w:docPartUnique w:val="true"/>
                       </w:docPartObj>
-                      <w:id w:val="1834651119"/>
+                      <w:id w:val="932426261"/>
                     </w:sdtPr>
                     <w:sdtContent>
                       <w:p>

</xml_diff>